<commit_message>
Change all docx files, due to the new requirements. Change table representation in latex files (now it has Roman notation)
</commit_message>
<xml_diff>
--- a/MS_review_template/DS_review.docx
+++ b/MS_review_template/DS_review.docx
@@ -1,6 +1,6 @@
 
 <file path=word/document.xml><?xml version="1.0" encoding="utf-8"?>
-<w:document xmlns:wpc="http://schemas.microsoft.com/office/word/2010/wordprocessingCanvas" xmlns:cx="http://schemas.microsoft.com/office/drawing/2014/chartex" xmlns:cx1="http://schemas.microsoft.com/office/drawing/2015/9/8/chartex" xmlns:cx2="http://schemas.microsoft.com/office/drawing/2015/10/21/chartex" xmlns:cx3="http://schemas.microsoft.com/office/drawing/2016/5/9/chartex" xmlns:cx4="http://schemas.microsoft.com/office/drawing/2016/5/10/chartex" xmlns:cx5="http://schemas.microsoft.com/office/drawing/2016/5/11/chartex" xmlns:cx6="http://schemas.microsoft.com/office/drawing/2016/5/12/chartex" xmlns:cx7="http://schemas.microsoft.com/office/drawing/2016/5/13/chartex" xmlns:cx8="http://schemas.microsoft.com/office/drawing/2016/5/14/chartex" xmlns:mc="http://schemas.openxmlformats.org/markup-compatibility/2006" xmlns:aink="http://schemas.microsoft.com/office/drawing/2016/ink" xmlns:am3d="http://schemas.microsoft.com/office/drawing/2017/model3d" xmlns:o="urn:schemas-microsoft-com:office:office" xmlns:r="http://schemas.openxmlformats.org/officeDocument/2006/relationships" xmlns:m="http://schemas.openxmlformats.org/officeDocument/2006/math" xmlns:v="urn:schemas-microsoft-com:vml" xmlns:wp14="http://schemas.microsoft.com/office/word/2010/wordprocessingDrawing" xmlns:wp="http://schemas.openxmlformats.org/drawingml/2006/wordprocessingDrawing" xmlns:w10="urn:schemas-microsoft-com:office:word" xmlns:w="http://schemas.openxmlformats.org/wordprocessingml/2006/main" xmlns:w14="http://schemas.microsoft.com/office/word/2010/wordml" xmlns:w15="http://schemas.microsoft.com/office/word/2012/wordml" xmlns:w16cex="http://schemas.microsoft.com/office/word/2018/wordml/cex" xmlns:w16cid="http://schemas.microsoft.com/office/word/2016/wordml/cid" xmlns:w16="http://schemas.microsoft.com/office/word/2018/wordml" xmlns:w16se="http://schemas.microsoft.com/office/word/2015/wordml/symex" xmlns:wpg="http://schemas.microsoft.com/office/word/2010/wordprocessingGroup" xmlns:wpi="http://schemas.microsoft.com/office/word/2010/wordprocessingInk" xmlns:wne="http://schemas.microsoft.com/office/word/2006/wordml" xmlns:wps="http://schemas.microsoft.com/office/word/2010/wordprocessingShape" mc:Ignorable="w14 w15 w16se w16cid w16 w16cex wp14">
+<w:document xmlns:wpc="http://schemas.microsoft.com/office/word/2010/wordprocessingCanvas" xmlns:cx="http://schemas.microsoft.com/office/drawing/2014/chartex" xmlns:cx1="http://schemas.microsoft.com/office/drawing/2015/9/8/chartex" xmlns:cx2="http://schemas.microsoft.com/office/drawing/2015/10/21/chartex" xmlns:cx3="http://schemas.microsoft.com/office/drawing/2016/5/9/chartex" xmlns:cx4="http://schemas.microsoft.com/office/drawing/2016/5/10/chartex" xmlns:cx5="http://schemas.microsoft.com/office/drawing/2016/5/11/chartex" xmlns:cx6="http://schemas.microsoft.com/office/drawing/2016/5/12/chartex" xmlns:cx7="http://schemas.microsoft.com/office/drawing/2016/5/13/chartex" xmlns:cx8="http://schemas.microsoft.com/office/drawing/2016/5/14/chartex" xmlns:mc="http://schemas.openxmlformats.org/markup-compatibility/2006" xmlns:aink="http://schemas.microsoft.com/office/drawing/2016/ink" xmlns:am3d="http://schemas.microsoft.com/office/drawing/2017/model3d" xmlns:o="urn:schemas-microsoft-com:office:office" xmlns:r="http://schemas.openxmlformats.org/officeDocument/2006/relationships" xmlns:m="http://schemas.openxmlformats.org/officeDocument/2006/math" xmlns:v="urn:schemas-microsoft-com:vml" xmlns:wp14="http://schemas.microsoft.com/office/word/2010/wordprocessingDrawing" xmlns:wp="http://schemas.openxmlformats.org/drawingml/2006/wordprocessingDrawing" xmlns:w10="urn:schemas-microsoft-com:office:word" xmlns:w="http://schemas.openxmlformats.org/wordprocessingml/2006/main" xmlns:w14="http://schemas.microsoft.com/office/word/2010/wordml" xmlns:w15="http://schemas.microsoft.com/office/word/2012/wordml" xmlns:w16cex="http://schemas.microsoft.com/office/word/2018/wordml/cex" xmlns:w16cid="http://schemas.microsoft.com/office/word/2016/wordml/cid" xmlns:w16="http://schemas.microsoft.com/office/word/2018/wordml" xmlns:w16sdtdh="http://schemas.microsoft.com/office/word/2020/wordml/sdtdatahash" xmlns:w16se="http://schemas.microsoft.com/office/word/2015/wordml/symex" xmlns:wpg="http://schemas.microsoft.com/office/word/2010/wordprocessingGroup" xmlns:wpi="http://schemas.microsoft.com/office/word/2010/wordprocessingInk" xmlns:wne="http://schemas.microsoft.com/office/word/2006/wordml" xmlns:wps="http://schemas.microsoft.com/office/word/2010/wordprocessingShape" mc:Ignorable="w14 w15 w16se w16cid w16 w16cex w16sdtdh wp14">
   <w:body>
     <w:p>
       <w:pPr>
@@ -8,64 +8,17 @@
         <w:ind w:left="-1134"/>
         <w:jc w:val="center"/>
         <w:rPr>
-          <w:rFonts w:ascii="Arial" w:eastAsia="Arial" w:hAnsi="Arial" w:cs="Arial"/>
+          <w:rFonts w:ascii="Times New Roman" w:eastAsia="Times New Roman" w:hAnsi="Times New Roman" w:cs="Times New Roman"/>
+          <w:sz w:val="24"/>
+          <w:szCs w:val="24"/>
         </w:rPr>
       </w:pPr>
       <w:r>
         <w:rPr>
-          <w:rFonts w:ascii="Arial" w:eastAsia="Arial" w:hAnsi="Arial" w:cs="Arial"/>
-          <w:noProof/>
-        </w:rPr>
-        <w:drawing>
-          <wp:inline distT="114300" distB="114300" distL="114300" distR="114300" wp14:anchorId="78DD3FFA" wp14:editId="5AEC51EE">
-            <wp:extent cx="1428750" cy="323850"/>
-            <wp:effectExtent l="0" t="0" r="0" b="0"/>
-            <wp:docPr id="4" name="image1.png"/>
-            <wp:cNvGraphicFramePr/>
-            <a:graphic xmlns:a="http://schemas.openxmlformats.org/drawingml/2006/main">
-              <a:graphicData uri="http://schemas.openxmlformats.org/drawingml/2006/picture">
-                <pic:pic xmlns:pic="http://schemas.openxmlformats.org/drawingml/2006/picture">
-                  <pic:nvPicPr>
-                    <pic:cNvPr id="0" name="image1.png"/>
-                    <pic:cNvPicPr preferRelativeResize="0"/>
-                  </pic:nvPicPr>
-                  <pic:blipFill>
-                    <a:blip r:embed="rId7"/>
-                    <a:srcRect/>
-                    <a:stretch>
-                      <a:fillRect/>
-                    </a:stretch>
-                  </pic:blipFill>
-                  <pic:spPr>
-                    <a:xfrm>
-                      <a:off x="0" y="0"/>
-                      <a:ext cx="1428750" cy="323850"/>
-                    </a:xfrm>
-                    <a:prstGeom prst="rect">
-                      <a:avLst/>
-                    </a:prstGeom>
-                    <a:ln/>
-                  </pic:spPr>
-                </pic:pic>
-              </a:graphicData>
-            </a:graphic>
-          </wp:inline>
-        </w:drawing>
-      </w:r>
-    </w:p>
-    <w:p>
-      <w:pPr>
-        <w:spacing w:after="0" w:line="240" w:lineRule="auto"/>
-        <w:jc w:val="center"/>
-        <w:rPr>
+          <w:rFonts w:eastAsia="Times New Roman"/>
           <w:b/>
-          <w:sz w:val="26"/>
-          <w:szCs w:val="26"/>
-        </w:rPr>
-      </w:pPr>
-      <w:r>
-        <w:rPr>
-          <w:b/>
+          <w:bCs/>
+          <w:color w:val="000000"/>
           <w:sz w:val="26"/>
           <w:szCs w:val="26"/>
         </w:rPr>
@@ -77,14 +30,17 @@
         <w:spacing w:after="0" w:line="240" w:lineRule="auto"/>
         <w:jc w:val="center"/>
         <w:rPr>
-          <w:b/>
-          <w:sz w:val="26"/>
-          <w:szCs w:val="26"/>
+          <w:rFonts w:ascii="Times New Roman" w:eastAsia="Times New Roman" w:hAnsi="Times New Roman" w:cs="Times New Roman"/>
+          <w:sz w:val="24"/>
+          <w:szCs w:val="24"/>
         </w:rPr>
       </w:pPr>
       <w:r>
         <w:rPr>
+          <w:rFonts w:eastAsia="Times New Roman"/>
           <w:b/>
+          <w:bCs/>
+          <w:color w:val="000000"/>
           <w:sz w:val="26"/>
           <w:szCs w:val="26"/>
         </w:rPr>
@@ -94,29 +50,10 @@
     <w:p>
       <w:pPr>
         <w:spacing w:after="0" w:line="240" w:lineRule="auto"/>
-        <w:jc w:val="center"/>
         <w:rPr>
-          <w:b/>
-          <w:sz w:val="26"/>
-          <w:szCs w:val="26"/>
-        </w:rPr>
-      </w:pPr>
-      <w:r>
-        <w:rPr>
-          <w:b/>
-          <w:sz w:val="26"/>
-          <w:szCs w:val="26"/>
-        </w:rPr>
-        <w:t>(АНО ВО «Университет Иннополис»)</w:t>
-      </w:r>
-    </w:p>
-    <w:p>
-      <w:pPr>
-        <w:spacing w:after="0" w:line="240" w:lineRule="auto"/>
-        <w:ind w:left="-1134"/>
-        <w:jc w:val="center"/>
-        <w:rPr>
-          <w:rFonts w:ascii="Arial" w:eastAsia="Arial" w:hAnsi="Arial" w:cs="Arial"/>
+          <w:rFonts w:ascii="Times New Roman" w:eastAsia="Times New Roman" w:hAnsi="Times New Roman" w:cs="Times New Roman"/>
+          <w:sz w:val="24"/>
+          <w:szCs w:val="24"/>
         </w:rPr>
       </w:pPr>
     </w:p>
@@ -126,20 +63,21 @@
         <w:ind w:left="-1134"/>
         <w:jc w:val="center"/>
         <w:rPr>
-          <w:rFonts w:ascii="Arial Narrow" w:eastAsia="Arial Narrow" w:hAnsi="Arial Narrow" w:cs="Arial Narrow"/>
-          <w:b/>
+          <w:rFonts w:ascii="Times New Roman" w:eastAsia="Times New Roman" w:hAnsi="Times New Roman" w:cs="Times New Roman"/>
           <w:sz w:val="24"/>
           <w:szCs w:val="24"/>
         </w:rPr>
       </w:pPr>
       <w:r>
         <w:rPr>
-          <w:rFonts w:ascii="Arial Narrow" w:eastAsia="Arial Narrow" w:hAnsi="Arial Narrow" w:cs="Arial Narrow"/>
+          <w:rFonts w:ascii="Arial Narrow" w:eastAsia="Times New Roman" w:hAnsi="Arial Narrow" w:cs="Times New Roman"/>
           <w:b/>
+          <w:bCs/>
+          <w:color w:val="000000"/>
           <w:sz w:val="24"/>
           <w:szCs w:val="24"/>
         </w:rPr>
-        <w:t xml:space="preserve">РЕЦЕНЗИЯ НА ВЫПУСКНУЮ КВАЛИФИКАЦИОННУЮ РАБОТУ </w:t>
+        <w:t>РЕЦЕНЗИЯ НА ВЫПУСКНУЮ КВАЛИФИКАЦИОННУЮ РАБОТУ </w:t>
       </w:r>
     </w:p>
     <w:p>
@@ -148,60 +86,21 @@
         <w:ind w:left="-1134"/>
         <w:jc w:val="center"/>
         <w:rPr>
-          <w:rFonts w:ascii="Arial Narrow" w:eastAsia="Arial Narrow" w:hAnsi="Arial Narrow" w:cs="Arial Narrow"/>
-          <w:b/>
+          <w:rFonts w:ascii="Times New Roman" w:eastAsia="Times New Roman" w:hAnsi="Times New Roman" w:cs="Times New Roman"/>
           <w:sz w:val="24"/>
           <w:szCs w:val="24"/>
-          <w:lang w:val="en-US"/>
         </w:rPr>
       </w:pPr>
       <w:r>
         <w:rPr>
-          <w:rFonts w:ascii="Arial Narrow" w:eastAsia="Arial Narrow" w:hAnsi="Arial Narrow" w:cs="Arial Narrow"/>
+          <w:rFonts w:ascii="Arial Narrow" w:eastAsia="Times New Roman" w:hAnsi="Arial Narrow" w:cs="Times New Roman"/>
           <w:b/>
-          <w:sz w:val="24"/>
-          <w:szCs w:val="24"/>
-          <w:lang w:val="en-US"/>
-        </w:rPr>
-        <w:t>(</w:t>
-      </w:r>
-      <w:r>
-        <w:rPr>
-          <w:rFonts w:ascii="Arial Narrow" w:eastAsia="Arial Narrow" w:hAnsi="Arial Narrow" w:cs="Arial Narrow"/>
-          <w:b/>
+          <w:bCs/>
+          <w:color w:val="000000"/>
           <w:sz w:val="24"/>
           <w:szCs w:val="24"/>
         </w:rPr>
-        <w:t>МАГИСТЕРСКУЮ</w:t>
-      </w:r>
-      <w:r>
-        <w:rPr>
-          <w:rFonts w:ascii="Arial Narrow" w:eastAsia="Arial Narrow" w:hAnsi="Arial Narrow" w:cs="Arial Narrow"/>
-          <w:b/>
-          <w:sz w:val="24"/>
-          <w:szCs w:val="24"/>
-          <w:lang w:val="en-US"/>
-        </w:rPr>
-        <w:t xml:space="preserve"> </w:t>
-      </w:r>
-      <w:r>
-        <w:rPr>
-          <w:rFonts w:ascii="Arial Narrow" w:eastAsia="Arial Narrow" w:hAnsi="Arial Narrow" w:cs="Arial Narrow"/>
-          <w:b/>
-          <w:sz w:val="24"/>
-          <w:szCs w:val="24"/>
-        </w:rPr>
-        <w:t>ДИССЕРТАЦИЮ</w:t>
-      </w:r>
-      <w:r>
-        <w:rPr>
-          <w:rFonts w:ascii="Arial Narrow" w:eastAsia="Arial Narrow" w:hAnsi="Arial Narrow" w:cs="Arial Narrow"/>
-          <w:b/>
-          <w:sz w:val="24"/>
-          <w:szCs w:val="24"/>
-          <w:lang w:val="en-US"/>
-        </w:rPr>
-        <w:t xml:space="preserve">) </w:t>
+        <w:t>(МАГИСТЕРСКУЮ ДИССЕРТАЦИЮ) </w:t>
       </w:r>
     </w:p>
     <w:p>
@@ -210,20 +109,19 @@
         <w:ind w:left="-1134"/>
         <w:jc w:val="center"/>
         <w:rPr>
-          <w:rFonts w:ascii="Arial Narrow" w:eastAsia="Arial Narrow" w:hAnsi="Arial Narrow" w:cs="Arial Narrow"/>
-          <w:b/>
+          <w:rFonts w:ascii="Times New Roman" w:eastAsia="Times New Roman" w:hAnsi="Times New Roman" w:cs="Times New Roman"/>
           <w:sz w:val="24"/>
           <w:szCs w:val="24"/>
-          <w:lang w:val="en-US"/>
         </w:rPr>
       </w:pPr>
       <w:r>
         <w:rPr>
-          <w:rFonts w:ascii="Arial Narrow" w:eastAsia="Arial Narrow" w:hAnsi="Arial Narrow" w:cs="Arial Narrow"/>
+          <w:rFonts w:ascii="Arial Narrow" w:eastAsia="Times New Roman" w:hAnsi="Arial Narrow" w:cs="Times New Roman"/>
           <w:b/>
+          <w:bCs/>
+          <w:color w:val="000000"/>
           <w:sz w:val="24"/>
           <w:szCs w:val="24"/>
-          <w:lang w:val="en-US"/>
         </w:rPr>
         <w:t>REVIEW ON MASTER GRADUATE THESIS</w:t>
       </w:r>
@@ -452,18 +350,8 @@
                     <w:sz w:val="20"/>
                     <w:szCs w:val="20"/>
                   </w:rPr>
-                  <w:t xml:space="preserve">№ зачетной </w:t>
+                  <w:t>№ зачетной книжки</w:t>
                 </w:r>
-                <w:proofErr w:type="gramStart"/>
-                <w:r>
-                  <w:rPr>
-                    <w:rFonts w:ascii="Arial Unicode MS" w:eastAsia="Arial Unicode MS" w:hAnsi="Arial Unicode MS" w:cs="Arial Unicode MS"/>
-                    <w:sz w:val="20"/>
-                    <w:szCs w:val="20"/>
-                  </w:rPr>
-                  <w:t>книжки</w:t>
-                </w:r>
-                <w:proofErr w:type="gramEnd"/>
               </w:sdtContent>
             </w:sdt>
           </w:p>
@@ -637,25 +525,7 @@
                     <w:sz w:val="20"/>
                     <w:szCs w:val="20"/>
                   </w:rPr>
-                  <w:t xml:space="preserve"> </w:t>
-                </w:r>
-                <w:proofErr w:type="spellStart"/>
-                <w:r>
-                  <w:rPr>
-                    <w:rFonts w:ascii="Arial Unicode MS" w:eastAsia="Arial Unicode MS" w:hAnsi="Arial Unicode MS" w:cs="Arial Unicode MS"/>
-                    <w:sz w:val="20"/>
-                    <w:szCs w:val="20"/>
-                  </w:rPr>
-                  <w:t>Group</w:t>
-                </w:r>
-                <w:proofErr w:type="spellEnd"/>
-                <w:r>
-                  <w:rPr>
-                    <w:rFonts w:ascii="Arial Unicode MS" w:eastAsia="Arial Unicode MS" w:hAnsi="Arial Unicode MS" w:cs="Arial Unicode MS"/>
-                    <w:sz w:val="20"/>
-                    <w:szCs w:val="20"/>
-                  </w:rPr>
-                  <w:t xml:space="preserve"> №</w:t>
+                  <w:t xml:space="preserve"> Group №</w:t>
                 </w:r>
               </w:sdtContent>
             </w:sdt>
@@ -1007,23 +877,13 @@
                 <w:szCs w:val="20"/>
               </w:rPr>
             </w:pPr>
-            <w:proofErr w:type="spellStart"/>
-            <w:r>
-              <w:rPr>
-                <w:rFonts w:ascii="Arial Narrow" w:eastAsia="Arial Narrow" w:hAnsi="Arial Narrow" w:cs="Arial Narrow"/>
-                <w:sz w:val="20"/>
-                <w:szCs w:val="20"/>
-              </w:rPr>
-              <w:t>Level</w:t>
-            </w:r>
-            <w:proofErr w:type="spellEnd"/>
-            <w:r>
-              <w:rPr>
-                <w:rFonts w:ascii="Arial Narrow" w:eastAsia="Arial Narrow" w:hAnsi="Arial Narrow" w:cs="Arial Narrow"/>
-                <w:sz w:val="20"/>
-                <w:szCs w:val="20"/>
-              </w:rPr>
-              <w:t xml:space="preserve"> </w:t>
+            <w:r>
+              <w:rPr>
+                <w:rFonts w:ascii="Arial Narrow" w:eastAsia="Arial Narrow" w:hAnsi="Arial Narrow" w:cs="Arial Narrow"/>
+                <w:sz w:val="20"/>
+                <w:szCs w:val="20"/>
+              </w:rPr>
+              <w:t xml:space="preserve">Level </w:t>
             </w:r>
             <w:proofErr w:type="spellStart"/>
             <w:r>
@@ -1041,18 +901,8 @@
                 <w:sz w:val="20"/>
                 <w:szCs w:val="20"/>
               </w:rPr>
-              <w:t xml:space="preserve"> </w:t>
-            </w:r>
-            <w:proofErr w:type="spellStart"/>
-            <w:r>
-              <w:rPr>
-                <w:rFonts w:ascii="Arial Narrow" w:eastAsia="Arial Narrow" w:hAnsi="Arial Narrow" w:cs="Arial Narrow"/>
-                <w:sz w:val="20"/>
-                <w:szCs w:val="20"/>
-              </w:rPr>
-              <w:t>Education</w:t>
-            </w:r>
-            <w:proofErr w:type="spellEnd"/>
+              <w:t xml:space="preserve"> Education</w:t>
+            </w:r>
           </w:p>
         </w:tc>
         <w:tc>
@@ -1177,18 +1027,8 @@
                 <w:sz w:val="20"/>
                 <w:szCs w:val="20"/>
               </w:rPr>
-              <w:t xml:space="preserve"> </w:t>
-            </w:r>
-            <w:proofErr w:type="spellStart"/>
-            <w:r>
-              <w:rPr>
-                <w:rFonts w:ascii="Arial Narrow" w:eastAsia="Arial Narrow" w:hAnsi="Arial Narrow" w:cs="Arial Narrow"/>
-                <w:sz w:val="20"/>
-                <w:szCs w:val="20"/>
-              </w:rPr>
-              <w:t>Study</w:t>
-            </w:r>
-            <w:proofErr w:type="spellEnd"/>
+              <w:t xml:space="preserve"> Study</w:t>
+            </w:r>
           </w:p>
         </w:tc>
         <w:tc>
@@ -1219,39 +1059,8 @@
                 <w:sz w:val="20"/>
                 <w:szCs w:val="20"/>
               </w:rPr>
-              <w:t xml:space="preserve">09.04.01 </w:t>
-            </w:r>
-            <w:proofErr w:type="spellStart"/>
-            <w:r>
-              <w:rPr>
-                <w:rFonts w:ascii="Arial Narrow" w:eastAsia="Arial Narrow" w:hAnsi="Arial Narrow" w:cs="Arial Narrow"/>
-                <w:b/>
-                <w:sz w:val="20"/>
-                <w:szCs w:val="20"/>
-              </w:rPr>
-              <w:t>Computer</w:t>
-            </w:r>
-            <w:proofErr w:type="spellEnd"/>
-            <w:r>
-              <w:rPr>
-                <w:rFonts w:ascii="Arial Narrow" w:eastAsia="Arial Narrow" w:hAnsi="Arial Narrow" w:cs="Arial Narrow"/>
-                <w:b/>
-                <w:sz w:val="20"/>
-                <w:szCs w:val="20"/>
-              </w:rPr>
-              <w:t xml:space="preserve"> </w:t>
-            </w:r>
-            <w:proofErr w:type="spellStart"/>
-            <w:r>
-              <w:rPr>
-                <w:rFonts w:ascii="Arial Narrow" w:eastAsia="Arial Narrow" w:hAnsi="Arial Narrow" w:cs="Arial Narrow"/>
-                <w:b/>
-                <w:sz w:val="20"/>
-                <w:szCs w:val="20"/>
-              </w:rPr>
-              <w:t>Science</w:t>
-            </w:r>
-            <w:proofErr w:type="spellEnd"/>
+              <w:t>09.04.01 Computer Science</w:t>
+            </w:r>
           </w:p>
         </w:tc>
       </w:tr>
@@ -1540,23 +1349,13 @@
                 <w:szCs w:val="20"/>
               </w:rPr>
             </w:pPr>
-            <w:proofErr w:type="spellStart"/>
-            <w:r>
-              <w:rPr>
-                <w:rFonts w:ascii="Arial Narrow" w:eastAsia="Arial Narrow" w:hAnsi="Arial Narrow" w:cs="Arial Narrow"/>
-                <w:sz w:val="20"/>
-                <w:szCs w:val="20"/>
-              </w:rPr>
-              <w:t>Master</w:t>
-            </w:r>
-            <w:proofErr w:type="spellEnd"/>
-            <w:r>
-              <w:rPr>
-                <w:rFonts w:ascii="Arial Narrow" w:eastAsia="Arial Narrow" w:hAnsi="Arial Narrow" w:cs="Arial Narrow"/>
-                <w:sz w:val="20"/>
-                <w:szCs w:val="20"/>
-              </w:rPr>
-              <w:t xml:space="preserve"> </w:t>
+            <w:r>
+              <w:rPr>
+                <w:rFonts w:ascii="Arial Narrow" w:eastAsia="Arial Narrow" w:hAnsi="Arial Narrow" w:cs="Arial Narrow"/>
+                <w:sz w:val="20"/>
+                <w:szCs w:val="20"/>
+              </w:rPr>
+              <w:t xml:space="preserve">Master </w:t>
             </w:r>
             <w:proofErr w:type="spellStart"/>
             <w:r>
@@ -1737,19 +1536,8 @@
                 <w:sz w:val="20"/>
                 <w:szCs w:val="20"/>
               </w:rPr>
-              <w:t xml:space="preserve">Оценка / </w:t>
-            </w:r>
-            <w:proofErr w:type="spellStart"/>
-            <w:r>
-              <w:rPr>
-                <w:rFonts w:ascii="Arial Narrow" w:eastAsia="Arial Narrow" w:hAnsi="Arial Narrow" w:cs="Arial Narrow"/>
-                <w:b/>
-                <w:sz w:val="20"/>
-                <w:szCs w:val="20"/>
-              </w:rPr>
-              <w:t>Mark</w:t>
-            </w:r>
-            <w:proofErr w:type="spellEnd"/>
+              <w:t>Оценка / Mark</w:t>
+            </w:r>
           </w:p>
         </w:tc>
       </w:tr>
@@ -2077,23 +1865,13 @@
                 <w:szCs w:val="20"/>
               </w:rPr>
             </w:pPr>
-            <w:proofErr w:type="spellStart"/>
-            <w:r>
-              <w:rPr>
-                <w:rFonts w:ascii="Arial Narrow" w:eastAsia="Arial Narrow" w:hAnsi="Arial Narrow" w:cs="Arial Narrow"/>
-                <w:sz w:val="20"/>
-                <w:szCs w:val="20"/>
-              </w:rPr>
-              <w:t>The</w:t>
-            </w:r>
-            <w:proofErr w:type="spellEnd"/>
-            <w:r>
-              <w:rPr>
-                <w:rFonts w:ascii="Arial Narrow" w:eastAsia="Arial Narrow" w:hAnsi="Arial Narrow" w:cs="Arial Narrow"/>
-                <w:sz w:val="20"/>
-                <w:szCs w:val="20"/>
-              </w:rPr>
-              <w:t xml:space="preserve"> </w:t>
+            <w:r>
+              <w:rPr>
+                <w:rFonts w:ascii="Arial Narrow" w:eastAsia="Arial Narrow" w:hAnsi="Arial Narrow" w:cs="Arial Narrow"/>
+                <w:sz w:val="20"/>
+                <w:szCs w:val="20"/>
+              </w:rPr>
+              <w:t xml:space="preserve">The </w:t>
             </w:r>
             <w:proofErr w:type="spellStart"/>
             <w:r>
@@ -3317,26 +3095,7 @@
                 <w:sz w:val="20"/>
                 <w:szCs w:val="20"/>
               </w:rPr>
-              <w:lastRenderedPageBreak/>
-              <w:t xml:space="preserve">Способность обосновывать проектные решения и осуществлять постановку их корректного выполнения/ </w:t>
-            </w:r>
-            <w:proofErr w:type="spellStart"/>
-            <w:r>
-              <w:rPr>
-                <w:rFonts w:ascii="Arial Narrow" w:eastAsia="Arial Narrow" w:hAnsi="Arial Narrow" w:cs="Arial Narrow"/>
-                <w:sz w:val="20"/>
-                <w:szCs w:val="20"/>
-              </w:rPr>
-              <w:t>The</w:t>
-            </w:r>
-            <w:proofErr w:type="spellEnd"/>
-            <w:r>
-              <w:rPr>
-                <w:rFonts w:ascii="Arial Narrow" w:eastAsia="Arial Narrow" w:hAnsi="Arial Narrow" w:cs="Arial Narrow"/>
-                <w:sz w:val="20"/>
-                <w:szCs w:val="20"/>
-              </w:rPr>
-              <w:t xml:space="preserve"> </w:t>
+              <w:t xml:space="preserve">Способность обосновывать проектные решения и осуществлять постановку их корректного выполнения/ The </w:t>
             </w:r>
             <w:proofErr w:type="spellStart"/>
             <w:r>
@@ -3766,6 +3525,7 @@
                 <w:sz w:val="20"/>
                 <w:szCs w:val="20"/>
               </w:rPr>
+              <w:lastRenderedPageBreak/>
               <w:t>Оригинальность</w:t>
             </w:r>
             <w:r>
@@ -4501,7 +4261,6 @@
                 <w:szCs w:val="20"/>
               </w:rPr>
             </w:pPr>
-            <w:proofErr w:type="spellStart"/>
             <w:r>
               <w:rPr>
                 <w:rFonts w:ascii="Arial Narrow" w:eastAsia="Arial Narrow" w:hAnsi="Arial Narrow" w:cs="Arial Narrow"/>
@@ -4511,19 +4270,7 @@
                 <w:szCs w:val="20"/>
                 <w:vertAlign w:val="superscript"/>
               </w:rPr>
-              <w:t>Full</w:t>
-            </w:r>
-            <w:proofErr w:type="spellEnd"/>
-            <w:r>
-              <w:rPr>
-                <w:rFonts w:ascii="Arial Narrow" w:eastAsia="Arial Narrow" w:hAnsi="Arial Narrow" w:cs="Arial Narrow"/>
-                <w:i/>
-                <w:color w:val="808080"/>
-                <w:sz w:val="20"/>
-                <w:szCs w:val="20"/>
-                <w:vertAlign w:val="superscript"/>
-              </w:rPr>
-              <w:t xml:space="preserve"> </w:t>
+              <w:t xml:space="preserve">Full </w:t>
             </w:r>
             <w:proofErr w:type="spellStart"/>
             <w:r>
@@ -4862,7 +4609,6 @@
                 <w:szCs w:val="20"/>
               </w:rPr>
             </w:pPr>
-            <w:proofErr w:type="spellStart"/>
             <w:r>
               <w:rPr>
                 <w:rFonts w:ascii="Arial Narrow" w:eastAsia="Arial Narrow" w:hAnsi="Arial Narrow" w:cs="Arial Narrow"/>
@@ -4872,19 +4618,7 @@
                 <w:szCs w:val="20"/>
                 <w:vertAlign w:val="superscript"/>
               </w:rPr>
-              <w:t>Full</w:t>
-            </w:r>
-            <w:proofErr w:type="spellEnd"/>
-            <w:r>
-              <w:rPr>
-                <w:rFonts w:ascii="Arial Narrow" w:eastAsia="Arial Narrow" w:hAnsi="Arial Narrow" w:cs="Arial Narrow"/>
-                <w:i/>
-                <w:color w:val="808080"/>
-                <w:sz w:val="20"/>
-                <w:szCs w:val="20"/>
-                <w:vertAlign w:val="superscript"/>
-              </w:rPr>
-              <w:t xml:space="preserve"> </w:t>
+              <w:t xml:space="preserve">Full </w:t>
             </w:r>
             <w:proofErr w:type="spellStart"/>
             <w:r>
@@ -5238,7 +4972,7 @@
       </w:pPr>
     </w:p>
     <w:sectPr>
-      <w:footerReference w:type="default" r:id="rId8"/>
+      <w:footerReference w:type="default" r:id="rId7"/>
       <w:pgSz w:w="11906" w:h="16838"/>
       <w:pgMar w:top="1134" w:right="850" w:bottom="1134" w:left="1134" w:header="709" w:footer="709" w:gutter="0"/>
       <w:pgNumType w:start="1"/>
@@ -5249,7 +4983,7 @@
 </file>
 
 <file path=word/endnotes.xml><?xml version="1.0" encoding="utf-8"?>
-<w:endnotes xmlns:wpc="http://schemas.microsoft.com/office/word/2010/wordprocessingCanvas" xmlns:cx="http://schemas.microsoft.com/office/drawing/2014/chartex" xmlns:cx1="http://schemas.microsoft.com/office/drawing/2015/9/8/chartex" xmlns:cx2="http://schemas.microsoft.com/office/drawing/2015/10/21/chartex" xmlns:cx3="http://schemas.microsoft.com/office/drawing/2016/5/9/chartex" xmlns:cx4="http://schemas.microsoft.com/office/drawing/2016/5/10/chartex" xmlns:cx5="http://schemas.microsoft.com/office/drawing/2016/5/11/chartex" xmlns:cx6="http://schemas.microsoft.com/office/drawing/2016/5/12/chartex" xmlns:cx7="http://schemas.microsoft.com/office/drawing/2016/5/13/chartex" xmlns:cx8="http://schemas.microsoft.com/office/drawing/2016/5/14/chartex" xmlns:mc="http://schemas.openxmlformats.org/markup-compatibility/2006" xmlns:aink="http://schemas.microsoft.com/office/drawing/2016/ink" xmlns:am3d="http://schemas.microsoft.com/office/drawing/2017/model3d" xmlns:o="urn:schemas-microsoft-com:office:office" xmlns:r="http://schemas.openxmlformats.org/officeDocument/2006/relationships" xmlns:m="http://schemas.openxmlformats.org/officeDocument/2006/math" xmlns:v="urn:schemas-microsoft-com:vml" xmlns:wp14="http://schemas.microsoft.com/office/word/2010/wordprocessingDrawing" xmlns:wp="http://schemas.openxmlformats.org/drawingml/2006/wordprocessingDrawing" xmlns:w10="urn:schemas-microsoft-com:office:word" xmlns:w="http://schemas.openxmlformats.org/wordprocessingml/2006/main" xmlns:w14="http://schemas.microsoft.com/office/word/2010/wordml" xmlns:w15="http://schemas.microsoft.com/office/word/2012/wordml" xmlns:w16cex="http://schemas.microsoft.com/office/word/2018/wordml/cex" xmlns:w16cid="http://schemas.microsoft.com/office/word/2016/wordml/cid" xmlns:w16="http://schemas.microsoft.com/office/word/2018/wordml" xmlns:w16se="http://schemas.microsoft.com/office/word/2015/wordml/symex" xmlns:wpg="http://schemas.microsoft.com/office/word/2010/wordprocessingGroup" xmlns:wpi="http://schemas.microsoft.com/office/word/2010/wordprocessingInk" xmlns:wne="http://schemas.microsoft.com/office/word/2006/wordml" xmlns:wps="http://schemas.microsoft.com/office/word/2010/wordprocessingShape" mc:Ignorable="w14 w15 w16se w16cid w16 w16cex wp14">
+<w:endnotes xmlns:wpc="http://schemas.microsoft.com/office/word/2010/wordprocessingCanvas" xmlns:cx="http://schemas.microsoft.com/office/drawing/2014/chartex" xmlns:cx1="http://schemas.microsoft.com/office/drawing/2015/9/8/chartex" xmlns:cx2="http://schemas.microsoft.com/office/drawing/2015/10/21/chartex" xmlns:cx3="http://schemas.microsoft.com/office/drawing/2016/5/9/chartex" xmlns:cx4="http://schemas.microsoft.com/office/drawing/2016/5/10/chartex" xmlns:cx5="http://schemas.microsoft.com/office/drawing/2016/5/11/chartex" xmlns:cx6="http://schemas.microsoft.com/office/drawing/2016/5/12/chartex" xmlns:cx7="http://schemas.microsoft.com/office/drawing/2016/5/13/chartex" xmlns:cx8="http://schemas.microsoft.com/office/drawing/2016/5/14/chartex" xmlns:mc="http://schemas.openxmlformats.org/markup-compatibility/2006" xmlns:aink="http://schemas.microsoft.com/office/drawing/2016/ink" xmlns:am3d="http://schemas.microsoft.com/office/drawing/2017/model3d" xmlns:o="urn:schemas-microsoft-com:office:office" xmlns:r="http://schemas.openxmlformats.org/officeDocument/2006/relationships" xmlns:m="http://schemas.openxmlformats.org/officeDocument/2006/math" xmlns:v="urn:schemas-microsoft-com:vml" xmlns:wp14="http://schemas.microsoft.com/office/word/2010/wordprocessingDrawing" xmlns:wp="http://schemas.openxmlformats.org/drawingml/2006/wordprocessingDrawing" xmlns:w10="urn:schemas-microsoft-com:office:word" xmlns:w="http://schemas.openxmlformats.org/wordprocessingml/2006/main" xmlns:w14="http://schemas.microsoft.com/office/word/2010/wordml" xmlns:w15="http://schemas.microsoft.com/office/word/2012/wordml" xmlns:w16cex="http://schemas.microsoft.com/office/word/2018/wordml/cex" xmlns:w16cid="http://schemas.microsoft.com/office/word/2016/wordml/cid" xmlns:w16="http://schemas.microsoft.com/office/word/2018/wordml" xmlns:w16sdtdh="http://schemas.microsoft.com/office/word/2020/wordml/sdtdatahash" xmlns:w16se="http://schemas.microsoft.com/office/word/2015/wordml/symex" xmlns:wpg="http://schemas.microsoft.com/office/word/2010/wordprocessingGroup" xmlns:wpi="http://schemas.microsoft.com/office/word/2010/wordprocessingInk" xmlns:wne="http://schemas.microsoft.com/office/word/2006/wordml" xmlns:wps="http://schemas.microsoft.com/office/word/2010/wordprocessingShape" mc:Ignorable="w14 w15 w16se w16cid w16 w16cex w16sdtdh wp14">
   <w:endnote w:type="separator" w:id="-1">
     <w:p>
       <w:pPr>
@@ -5274,7 +5008,7 @@
 </file>
 
 <file path=word/footer1.xml><?xml version="1.0" encoding="utf-8"?>
-<w:ftr xmlns:wpc="http://schemas.microsoft.com/office/word/2010/wordprocessingCanvas" xmlns:cx="http://schemas.microsoft.com/office/drawing/2014/chartex" xmlns:cx1="http://schemas.microsoft.com/office/drawing/2015/9/8/chartex" xmlns:cx2="http://schemas.microsoft.com/office/drawing/2015/10/21/chartex" xmlns:cx3="http://schemas.microsoft.com/office/drawing/2016/5/9/chartex" xmlns:cx4="http://schemas.microsoft.com/office/drawing/2016/5/10/chartex" xmlns:cx5="http://schemas.microsoft.com/office/drawing/2016/5/11/chartex" xmlns:cx6="http://schemas.microsoft.com/office/drawing/2016/5/12/chartex" xmlns:cx7="http://schemas.microsoft.com/office/drawing/2016/5/13/chartex" xmlns:cx8="http://schemas.microsoft.com/office/drawing/2016/5/14/chartex" xmlns:mc="http://schemas.openxmlformats.org/markup-compatibility/2006" xmlns:aink="http://schemas.microsoft.com/office/drawing/2016/ink" xmlns:am3d="http://schemas.microsoft.com/office/drawing/2017/model3d" xmlns:o="urn:schemas-microsoft-com:office:office" xmlns:r="http://schemas.openxmlformats.org/officeDocument/2006/relationships" xmlns:m="http://schemas.openxmlformats.org/officeDocument/2006/math" xmlns:v="urn:schemas-microsoft-com:vml" xmlns:wp14="http://schemas.microsoft.com/office/word/2010/wordprocessingDrawing" xmlns:wp="http://schemas.openxmlformats.org/drawingml/2006/wordprocessingDrawing" xmlns:w10="urn:schemas-microsoft-com:office:word" xmlns:w="http://schemas.openxmlformats.org/wordprocessingml/2006/main" xmlns:w14="http://schemas.microsoft.com/office/word/2010/wordml" xmlns:w15="http://schemas.microsoft.com/office/word/2012/wordml" xmlns:w16cex="http://schemas.microsoft.com/office/word/2018/wordml/cex" xmlns:w16cid="http://schemas.microsoft.com/office/word/2016/wordml/cid" xmlns:w16="http://schemas.microsoft.com/office/word/2018/wordml" xmlns:w16se="http://schemas.microsoft.com/office/word/2015/wordml/symex" xmlns:wpg="http://schemas.microsoft.com/office/word/2010/wordprocessingGroup" xmlns:wpi="http://schemas.microsoft.com/office/word/2010/wordprocessingInk" xmlns:wne="http://schemas.microsoft.com/office/word/2006/wordml" xmlns:wps="http://schemas.microsoft.com/office/word/2010/wordprocessingShape" mc:Ignorable="w14 w15 w16se w16cid w16 w16cex wp14">
+<w:ftr xmlns:wpc="http://schemas.microsoft.com/office/word/2010/wordprocessingCanvas" xmlns:cx="http://schemas.microsoft.com/office/drawing/2014/chartex" xmlns:cx1="http://schemas.microsoft.com/office/drawing/2015/9/8/chartex" xmlns:cx2="http://schemas.microsoft.com/office/drawing/2015/10/21/chartex" xmlns:cx3="http://schemas.microsoft.com/office/drawing/2016/5/9/chartex" xmlns:cx4="http://schemas.microsoft.com/office/drawing/2016/5/10/chartex" xmlns:cx5="http://schemas.microsoft.com/office/drawing/2016/5/11/chartex" xmlns:cx6="http://schemas.microsoft.com/office/drawing/2016/5/12/chartex" xmlns:cx7="http://schemas.microsoft.com/office/drawing/2016/5/13/chartex" xmlns:cx8="http://schemas.microsoft.com/office/drawing/2016/5/14/chartex" xmlns:mc="http://schemas.openxmlformats.org/markup-compatibility/2006" xmlns:aink="http://schemas.microsoft.com/office/drawing/2016/ink" xmlns:am3d="http://schemas.microsoft.com/office/drawing/2017/model3d" xmlns:o="urn:schemas-microsoft-com:office:office" xmlns:r="http://schemas.openxmlformats.org/officeDocument/2006/relationships" xmlns:m="http://schemas.openxmlformats.org/officeDocument/2006/math" xmlns:v="urn:schemas-microsoft-com:vml" xmlns:wp14="http://schemas.microsoft.com/office/word/2010/wordprocessingDrawing" xmlns:wp="http://schemas.openxmlformats.org/drawingml/2006/wordprocessingDrawing" xmlns:w10="urn:schemas-microsoft-com:office:word" xmlns:w="http://schemas.openxmlformats.org/wordprocessingml/2006/main" xmlns:w14="http://schemas.microsoft.com/office/word/2010/wordml" xmlns:w15="http://schemas.microsoft.com/office/word/2012/wordml" xmlns:w16cex="http://schemas.microsoft.com/office/word/2018/wordml/cex" xmlns:w16cid="http://schemas.microsoft.com/office/word/2016/wordml/cid" xmlns:w16="http://schemas.microsoft.com/office/word/2018/wordml" xmlns:w16sdtdh="http://schemas.microsoft.com/office/word/2020/wordml/sdtdatahash" xmlns:w16se="http://schemas.microsoft.com/office/word/2015/wordml/symex" xmlns:wpg="http://schemas.microsoft.com/office/word/2010/wordprocessingGroup" xmlns:wpi="http://schemas.microsoft.com/office/word/2010/wordprocessingInk" xmlns:wne="http://schemas.microsoft.com/office/word/2006/wordml" xmlns:wps="http://schemas.microsoft.com/office/word/2010/wordprocessingShape" mc:Ignorable="w14 w15 w16se w16cid w16 w16cex w16sdtdh wp14">
   <w:p>
     <w:pPr>
       <w:pBdr>
@@ -5318,7 +5052,7 @@
 </file>
 
 <file path=word/footnotes.xml><?xml version="1.0" encoding="utf-8"?>
-<w:footnotes xmlns:wpc="http://schemas.microsoft.com/office/word/2010/wordprocessingCanvas" xmlns:cx="http://schemas.microsoft.com/office/drawing/2014/chartex" xmlns:cx1="http://schemas.microsoft.com/office/drawing/2015/9/8/chartex" xmlns:cx2="http://schemas.microsoft.com/office/drawing/2015/10/21/chartex" xmlns:cx3="http://schemas.microsoft.com/office/drawing/2016/5/9/chartex" xmlns:cx4="http://schemas.microsoft.com/office/drawing/2016/5/10/chartex" xmlns:cx5="http://schemas.microsoft.com/office/drawing/2016/5/11/chartex" xmlns:cx6="http://schemas.microsoft.com/office/drawing/2016/5/12/chartex" xmlns:cx7="http://schemas.microsoft.com/office/drawing/2016/5/13/chartex" xmlns:cx8="http://schemas.microsoft.com/office/drawing/2016/5/14/chartex" xmlns:mc="http://schemas.openxmlformats.org/markup-compatibility/2006" xmlns:aink="http://schemas.microsoft.com/office/drawing/2016/ink" xmlns:am3d="http://schemas.microsoft.com/office/drawing/2017/model3d" xmlns:o="urn:schemas-microsoft-com:office:office" xmlns:r="http://schemas.openxmlformats.org/officeDocument/2006/relationships" xmlns:m="http://schemas.openxmlformats.org/officeDocument/2006/math" xmlns:v="urn:schemas-microsoft-com:vml" xmlns:wp14="http://schemas.microsoft.com/office/word/2010/wordprocessingDrawing" xmlns:wp="http://schemas.openxmlformats.org/drawingml/2006/wordprocessingDrawing" xmlns:w10="urn:schemas-microsoft-com:office:word" xmlns:w="http://schemas.openxmlformats.org/wordprocessingml/2006/main" xmlns:w14="http://schemas.microsoft.com/office/word/2010/wordml" xmlns:w15="http://schemas.microsoft.com/office/word/2012/wordml" xmlns:w16cex="http://schemas.microsoft.com/office/word/2018/wordml/cex" xmlns:w16cid="http://schemas.microsoft.com/office/word/2016/wordml/cid" xmlns:w16="http://schemas.microsoft.com/office/word/2018/wordml" xmlns:w16se="http://schemas.microsoft.com/office/word/2015/wordml/symex" xmlns:wpg="http://schemas.microsoft.com/office/word/2010/wordprocessingGroup" xmlns:wpi="http://schemas.microsoft.com/office/word/2010/wordprocessingInk" xmlns:wne="http://schemas.microsoft.com/office/word/2006/wordml" xmlns:wps="http://schemas.microsoft.com/office/word/2010/wordprocessingShape" mc:Ignorable="w14 w15 w16se w16cid w16 w16cex wp14">
+<w:footnotes xmlns:wpc="http://schemas.microsoft.com/office/word/2010/wordprocessingCanvas" xmlns:cx="http://schemas.microsoft.com/office/drawing/2014/chartex" xmlns:cx1="http://schemas.microsoft.com/office/drawing/2015/9/8/chartex" xmlns:cx2="http://schemas.microsoft.com/office/drawing/2015/10/21/chartex" xmlns:cx3="http://schemas.microsoft.com/office/drawing/2016/5/9/chartex" xmlns:cx4="http://schemas.microsoft.com/office/drawing/2016/5/10/chartex" xmlns:cx5="http://schemas.microsoft.com/office/drawing/2016/5/11/chartex" xmlns:cx6="http://schemas.microsoft.com/office/drawing/2016/5/12/chartex" xmlns:cx7="http://schemas.microsoft.com/office/drawing/2016/5/13/chartex" xmlns:cx8="http://schemas.microsoft.com/office/drawing/2016/5/14/chartex" xmlns:mc="http://schemas.openxmlformats.org/markup-compatibility/2006" xmlns:aink="http://schemas.microsoft.com/office/drawing/2016/ink" xmlns:am3d="http://schemas.microsoft.com/office/drawing/2017/model3d" xmlns:o="urn:schemas-microsoft-com:office:office" xmlns:r="http://schemas.openxmlformats.org/officeDocument/2006/relationships" xmlns:m="http://schemas.openxmlformats.org/officeDocument/2006/math" xmlns:v="urn:schemas-microsoft-com:vml" xmlns:wp14="http://schemas.microsoft.com/office/word/2010/wordprocessingDrawing" xmlns:wp="http://schemas.openxmlformats.org/drawingml/2006/wordprocessingDrawing" xmlns:w10="urn:schemas-microsoft-com:office:word" xmlns:w="http://schemas.openxmlformats.org/wordprocessingml/2006/main" xmlns:w14="http://schemas.microsoft.com/office/word/2010/wordml" xmlns:w15="http://schemas.microsoft.com/office/word/2012/wordml" xmlns:w16cex="http://schemas.microsoft.com/office/word/2018/wordml/cex" xmlns:w16cid="http://schemas.microsoft.com/office/word/2016/wordml/cid" xmlns:w16="http://schemas.microsoft.com/office/word/2018/wordml" xmlns:w16sdtdh="http://schemas.microsoft.com/office/word/2020/wordml/sdtdatahash" xmlns:w16se="http://schemas.microsoft.com/office/word/2015/wordml/symex" xmlns:wpg="http://schemas.microsoft.com/office/word/2010/wordprocessingGroup" xmlns:wpi="http://schemas.microsoft.com/office/word/2010/wordprocessingInk" xmlns:wne="http://schemas.microsoft.com/office/word/2006/wordml" xmlns:wps="http://schemas.microsoft.com/office/word/2010/wordprocessingShape" mc:Ignorable="w14 w15 w16se w16cid w16 w16cex w16sdtdh wp14">
   <w:footnote w:type="separator" w:id="-1">
     <w:p>
       <w:pPr>
@@ -5343,7 +5077,7 @@
 </file>
 
 <file path=word/styles.xml><?xml version="1.0" encoding="utf-8"?>
-<w:styles xmlns:mc="http://schemas.openxmlformats.org/markup-compatibility/2006" xmlns:r="http://schemas.openxmlformats.org/officeDocument/2006/relationships" xmlns:w="http://schemas.openxmlformats.org/wordprocessingml/2006/main" xmlns:w14="http://schemas.microsoft.com/office/word/2010/wordml" xmlns:w15="http://schemas.microsoft.com/office/word/2012/wordml" xmlns:w16cex="http://schemas.microsoft.com/office/word/2018/wordml/cex" xmlns:w16cid="http://schemas.microsoft.com/office/word/2016/wordml/cid" xmlns:w16="http://schemas.microsoft.com/office/word/2018/wordml" xmlns:w16se="http://schemas.microsoft.com/office/word/2015/wordml/symex" mc:Ignorable="w14 w15 w16se w16cid w16 w16cex">
+<w:styles xmlns:mc="http://schemas.openxmlformats.org/markup-compatibility/2006" xmlns:r="http://schemas.openxmlformats.org/officeDocument/2006/relationships" xmlns:w="http://schemas.openxmlformats.org/wordprocessingml/2006/main" xmlns:w14="http://schemas.microsoft.com/office/word/2010/wordml" xmlns:w15="http://schemas.microsoft.com/office/word/2012/wordml" xmlns:w16cex="http://schemas.microsoft.com/office/word/2018/wordml/cex" xmlns:w16cid="http://schemas.microsoft.com/office/word/2016/wordml/cid" xmlns:w16="http://schemas.microsoft.com/office/word/2018/wordml" xmlns:w16sdtdh="http://schemas.microsoft.com/office/word/2020/wordml/sdtdatahash" xmlns:w16se="http://schemas.microsoft.com/office/word/2015/wordml/symex" mc:Ignorable="w14 w15 w16se w16cid w16 w16cex w16sdtdh">
   <w:docDefaults>
     <w:rPrDefault>
       <w:rPr>
@@ -6503,6 +6237,22 @@
       </w:tblCellMar>
     </w:tblPr>
   </w:style>
+  <w:style w:type="paragraph" w:styleId="aff8">
+    <w:name w:val="Normal (Web)"/>
+    <w:basedOn w:val="a"/>
+    <w:uiPriority w:val="99"/>
+    <w:semiHidden/>
+    <w:unhideWhenUsed/>
+    <w:rsid w:val="00DF0CFD"/>
+    <w:pPr>
+      <w:spacing w:before="100" w:beforeAutospacing="1" w:after="100" w:afterAutospacing="1" w:line="240" w:lineRule="auto"/>
+    </w:pPr>
+    <w:rPr>
+      <w:rFonts w:ascii="Times New Roman" w:eastAsia="Times New Roman" w:hAnsi="Times New Roman" w:cs="Times New Roman"/>
+      <w:sz w:val="24"/>
+      <w:szCs w:val="24"/>
+    </w:rPr>
+  </w:style>
 </w:styles>
 </file>
 

</xml_diff>